<commit_message>
Memoria que te cagas de bien
</commit_message>
<xml_diff>
--- a/Practica Final/practicafinal.docx
+++ b/Practica Final/practicafinal.docx
@@ -1,6 +1,6 @@
 
 <file path=word/document.xml><?xml version="1.0" encoding="utf-8"?>
-<w:document xmlns:ve="http://schemas.openxmlformats.org/markup-compatibility/2006" xmlns:o="urn:schemas-microsoft-com:office:office" xmlns:r="http://schemas.openxmlformats.org/officeDocument/2006/relationships" xmlns:m="http://schemas.openxmlformats.org/officeDocument/2006/math" xmlns:v="urn:schemas-microsoft-com:vml" xmlns:wp="http://schemas.openxmlformats.org/drawingml/2006/wordprocessingDrawing" xmlns:w10="urn:schemas-microsoft-com:office:word" xmlns:w="http://schemas.openxmlformats.org/wordprocessingml/2006/main" xmlns:wne="http://schemas.microsoft.com/office/word/2006/wordml">
+<w:document xmlns:wpc="http://schemas.microsoft.com/office/word/2010/wordprocessingCanvas" xmlns:mc="http://schemas.openxmlformats.org/markup-compatibility/2006" xmlns:o="urn:schemas-microsoft-com:office:office" xmlns:r="http://schemas.openxmlformats.org/officeDocument/2006/relationships" xmlns:m="http://schemas.openxmlformats.org/officeDocument/2006/math" xmlns:v="urn:schemas-microsoft-com:vml" xmlns:wp14="http://schemas.microsoft.com/office/word/2010/wordprocessingDrawing" xmlns:wp="http://schemas.openxmlformats.org/drawingml/2006/wordprocessingDrawing" xmlns:w10="urn:schemas-microsoft-com:office:word" xmlns:w="http://schemas.openxmlformats.org/wordprocessingml/2006/main" xmlns:w14="http://schemas.microsoft.com/office/word/2010/wordml" xmlns:w15="http://schemas.microsoft.com/office/word/2012/wordml" xmlns:wpg="http://schemas.microsoft.com/office/word/2010/wordprocessingGroup" xmlns:wpi="http://schemas.microsoft.com/office/word/2010/wordprocessingInk" xmlns:wne="http://schemas.microsoft.com/office/word/2006/wordml" xmlns:wps="http://schemas.microsoft.com/office/word/2010/wordprocessingShape" mc:Ignorable="w14 w15 wp14">
   <w:body>
     <w:p>
       <w:pPr>
@@ -1311,7 +1311,19 @@
         <w:rPr>
           <w:rFonts w:cs="Arial"/>
         </w:rPr>
-        <w:t xml:space="preserve"> CS5. El material visual lo hemos obtenido de bancos gratuitos de imágenes como </w:t>
+        <w:t xml:space="preserve"> CS5</w:t>
+      </w:r>
+      <w:r>
+        <w:rPr>
+          <w:rFonts w:cs="Arial"/>
+        </w:rPr>
+        <w:t xml:space="preserve"> y CC</w:t>
+      </w:r>
+      <w:r>
+        <w:rPr>
+          <w:rFonts w:cs="Arial"/>
+        </w:rPr>
+        <w:t xml:space="preserve">. El material visual lo hemos obtenido de bancos gratuitos de imágenes como </w:t>
       </w:r>
       <w:r>
         <w:rPr>
@@ -1371,21 +1383,7 @@
         <w:rPr>
           <w:rFonts w:cs="Arial"/>
         </w:rPr>
-        <w:t xml:space="preserve">Un ejemplo del tratamiento que hemos utilizado con las imágenes lo podemos ver en el fondo de la sección “Qué ver”. La imagen original ha sido tratada con un filtro azulado, un suave desenfoque </w:t>
-      </w:r>
-      <w:proofErr w:type="spellStart"/>
-      <w:r>
-        <w:rPr>
-          <w:rFonts w:cs="Arial"/>
-        </w:rPr>
-        <w:t>gaussiano</w:t>
-      </w:r>
-      <w:proofErr w:type="spellEnd"/>
-      <w:r>
-        <w:rPr>
-          <w:rFonts w:cs="Arial"/>
-        </w:rPr>
-        <w:t xml:space="preserve"> y una superposición de un patrón de malla con la opacidad reducida.</w:t>
+        <w:t>Un ejemplo del tratamiento que hemos utilizado con las imágenes lo podemos ver en el fondo de la sección “Qué ver”. La imagen original ha sido tratada con un filtro azulado, un suave desenfoque gaussiano y una superposición de un patrón de malla con la opacidad reducida.</w:t>
       </w:r>
     </w:p>
     <w:p>
@@ -2131,7 +2129,65 @@
         <w:rPr>
           <w:rFonts w:cs="Arial"/>
         </w:rPr>
-        <w:t xml:space="preserve"> ha sido obtenida de la </w:t>
+        <w:t xml:space="preserve"> ha sido obtenida de </w:t>
+      </w:r>
+      <w:r>
+        <w:rPr>
+          <w:rFonts w:cs="Arial"/>
+        </w:rPr>
+        <w:t>páginas como la</w:t>
+      </w:r>
+      <w:r>
+        <w:rPr>
+          <w:rFonts w:cs="Arial"/>
+        </w:rPr>
+        <w:t xml:space="preserve"> </w:t>
+      </w:r>
+      <w:r>
+        <w:rPr>
+          <w:rFonts w:cs="Arial"/>
+          <w:b/>
+        </w:rPr>
+        <w:t>Wikipedia</w:t>
+      </w:r>
+      <w:r>
+        <w:rPr>
+          <w:rFonts w:cs="Arial"/>
+          <w:b/>
+        </w:rPr>
+        <w:t>,</w:t>
+      </w:r>
+      <w:r>
+        <w:rPr>
+          <w:rFonts w:cs="Arial"/>
+        </w:rPr>
+        <w:t xml:space="preserve"> de</w:t>
+      </w:r>
+      <w:r>
+        <w:rPr>
+          <w:rFonts w:cs="Arial"/>
+        </w:rPr>
+        <w:t xml:space="preserve"> </w:t>
+      </w:r>
+      <w:hyperlink r:id="rId15" w:history="1">
+        <w:proofErr w:type="spellStart"/>
+        <w:r>
+          <w:rPr>
+            <w:rStyle w:val="Hipervnculo"/>
+            <w:rFonts w:cs="Arial"/>
+            <w:b/>
+            <w:color w:val="auto"/>
+            <w:u w:val="none"/>
+          </w:rPr>
+          <w:t>disfrutaamsterdam</w:t>
+        </w:r>
+        <w:proofErr w:type="spellEnd"/>
+      </w:hyperlink>
+      <w:r>
+        <w:rPr>
+          <w:rFonts w:cs="Arial"/>
+        </w:rPr>
+        <w:t xml:space="preserve">, de </w:t>
       </w:r>
       <w:proofErr w:type="spellStart"/>
       <w:r>
@@ -2139,14 +2195,20 @@
           <w:rFonts w:cs="Arial"/>
           <w:b/>
         </w:rPr>
-        <w:t>Wikipedia</w:t>
+        <w:t>iamsterdam</w:t>
       </w:r>
       <w:proofErr w:type="spellEnd"/>
       <w:r>
         <w:rPr>
           <w:rFonts w:cs="Arial"/>
         </w:rPr>
-        <w:t xml:space="preserve"> y de nuestros conocimientos sobre la ciudad. </w:t>
+        <w:t xml:space="preserve"> y d</w:t>
+      </w:r>
+      <w:r>
+        <w:rPr>
+          <w:rFonts w:cs="Arial"/>
+        </w:rPr>
+        <w:t xml:space="preserve">e nuestros conocimientos sobre la ciudad. </w:t>
       </w:r>
     </w:p>
     <w:p>
@@ -2191,7 +2253,7 @@
                     <pic:cNvPicPr/>
                   </pic:nvPicPr>
                   <pic:blipFill>
-                    <a:blip r:embed="rId15"/>
+                    <a:blip r:embed="rId16"/>
                     <a:stretch>
                       <a:fillRect/>
                     </a:stretch>
@@ -2399,7 +2461,20 @@
         <w:rPr>
           <w:rFonts w:cs="Arial"/>
         </w:rPr>
-        <w:t xml:space="preserve">), hemos decidido hacerla de forma artesanal. </w:t>
+        <w:t xml:space="preserve">), </w:t>
+      </w:r>
+      <w:r>
+        <w:rPr>
+          <w:rFonts w:cs="Arial"/>
+          <w:u w:val="single"/>
+        </w:rPr>
+        <w:t>hemos decidido hacerla de forma artesanal</w:t>
+      </w:r>
+      <w:r>
+        <w:rPr>
+          <w:rFonts w:cs="Arial"/>
+        </w:rPr>
+        <w:t xml:space="preserve">. </w:t>
       </w:r>
     </w:p>
     <w:p>
@@ -2473,14 +2548,12 @@
         </w:rPr>
         <w:t xml:space="preserve">La estructura a grandes rasgos de la </w:t>
       </w:r>
-      <w:proofErr w:type="gramStart"/>
-      <w:r>
-        <w:rPr>
-          <w:rFonts w:cs="Arial"/>
-        </w:rPr>
-        <w:t>pagina</w:t>
-      </w:r>
-      <w:proofErr w:type="gramEnd"/>
+      <w:r>
+        <w:rPr>
+          <w:rFonts w:cs="Arial"/>
+        </w:rPr>
+        <w:t>página</w:t>
+      </w:r>
       <w:r>
         <w:rPr>
           <w:rFonts w:cs="Arial"/>
@@ -2794,7 +2867,7 @@
                     <pic:cNvPicPr/>
                   </pic:nvPicPr>
                   <pic:blipFill>
-                    <a:blip r:embed="rId16"/>
+                    <a:blip r:embed="rId17"/>
                     <a:stretch>
                       <a:fillRect/>
                     </a:stretch>
@@ -3030,7 +3103,7 @@
                     <pic:cNvPicPr/>
                   </pic:nvPicPr>
                   <pic:blipFill>
-                    <a:blip r:embed="rId17"/>
+                    <a:blip r:embed="rId18"/>
                     <a:stretch>
                       <a:fillRect/>
                     </a:stretch>
@@ -3067,91 +3140,127 @@
         <w:rPr>
           <w:rFonts w:cs="Arial"/>
         </w:rPr>
-        <w:t xml:space="preserve"> en nuestra web existen 2 opciones. La primera </w:t>
+        <w:t xml:space="preserve"> en nuestra web exis</w:t>
+      </w:r>
+      <w:r>
+        <w:rPr>
+          <w:rFonts w:cs="Arial"/>
+        </w:rPr>
+        <w:t>ten 2 opciones. La primera usand</w:t>
+      </w:r>
+      <w:r>
+        <w:rPr>
+          <w:rFonts w:cs="Arial"/>
+        </w:rPr>
+        <w:t xml:space="preserve">o las etiquetas </w:t>
       </w:r>
       <w:proofErr w:type="spellStart"/>
       <w:r>
         <w:rPr>
           <w:rFonts w:cs="Arial"/>
         </w:rPr>
-        <w:t>usanto</w:t>
+        <w:t>html</w:t>
       </w:r>
       <w:proofErr w:type="spellEnd"/>
       <w:r>
         <w:rPr>
           <w:rFonts w:cs="Arial"/>
         </w:rPr>
-        <w:t xml:space="preserve"> las etiquetas </w:t>
+        <w:t xml:space="preserve"> &lt;</w:t>
       </w:r>
       <w:proofErr w:type="spellStart"/>
       <w:r>
         <w:rPr>
           <w:rFonts w:cs="Arial"/>
         </w:rPr>
-        <w:t>html</w:t>
+        <w:t>img</w:t>
       </w:r>
       <w:proofErr w:type="spellEnd"/>
       <w:r>
         <w:rPr>
           <w:rFonts w:cs="Arial"/>
         </w:rPr>
-        <w:t xml:space="preserve"> &lt;</w:t>
+        <w:t xml:space="preserve">&gt; con el atributo </w:t>
       </w:r>
       <w:proofErr w:type="spellStart"/>
       <w:r>
         <w:rPr>
           <w:rFonts w:cs="Arial"/>
         </w:rPr>
-        <w:t>img</w:t>
+        <w:t>src</w:t>
       </w:r>
       <w:proofErr w:type="spellEnd"/>
       <w:r>
         <w:rPr>
           <w:rFonts w:cs="Arial"/>
         </w:rPr>
-        <w:t xml:space="preserve">&gt; con el atributo </w:t>
+        <w:t xml:space="preserve"> con la ruta de la imagen. Esta opción la hemos usado para los sellos de calidad de la web y algunas imágenes </w:t>
+      </w:r>
+      <w:r>
+        <w:rPr>
+          <w:rFonts w:cs="Arial"/>
+        </w:rPr>
+        <w:t xml:space="preserve">descriptivas </w:t>
+      </w:r>
+      <w:r>
+        <w:rPr>
+          <w:rFonts w:cs="Arial"/>
+        </w:rPr>
+        <w:t xml:space="preserve">de cada sección. El resto de las imágenes están puestas mediante </w:t>
       </w:r>
       <w:proofErr w:type="spellStart"/>
       <w:r>
         <w:rPr>
           <w:rFonts w:cs="Arial"/>
         </w:rPr>
-        <w:t>src</w:t>
+        <w:t>css</w:t>
       </w:r>
       <w:proofErr w:type="spellEnd"/>
       <w:r>
         <w:rPr>
           <w:rFonts w:cs="Arial"/>
         </w:rPr>
-        <w:t xml:space="preserve"> con la ruta de la imagen. Esta opción la hemos usado para los sellos de calidad de la web y algunas imágenes de cada sección. El resto de las imágenes están puestas mediante </w:t>
+        <w:t xml:space="preserve"> con el atributo </w:t>
       </w:r>
       <w:proofErr w:type="spellStart"/>
       <w:r>
         <w:rPr>
           <w:rFonts w:cs="Arial"/>
         </w:rPr>
-        <w:t>css</w:t>
+        <w:t>background-image</w:t>
       </w:r>
       <w:proofErr w:type="spellEnd"/>
       <w:r>
         <w:rPr>
           <w:rFonts w:cs="Arial"/>
         </w:rPr>
-        <w:t xml:space="preserve"> con el atributo </w:t>
+        <w:t xml:space="preserve">, ¿por qué? Por dos motivos principalmente, </w:t>
+      </w:r>
+      <w:r>
+        <w:rPr>
+          <w:rFonts w:cs="Arial"/>
+        </w:rPr>
+        <w:t xml:space="preserve">dado que las </w:t>
       </w:r>
       <w:proofErr w:type="spellStart"/>
       <w:r>
         <w:rPr>
           <w:rFonts w:cs="Arial"/>
         </w:rPr>
-        <w:t>background-image</w:t>
+        <w:t>imáges</w:t>
       </w:r>
       <w:proofErr w:type="spellEnd"/>
       <w:r>
         <w:rPr>
           <w:rFonts w:cs="Arial"/>
         </w:rPr>
-        <w:t xml:space="preserve">, ¿por qué? Por dos motivos principalmente, el primero es por encapsulación, al añadir el control de las imágenes en el </w:t>
+        <w:t xml:space="preserve"> así dispuestas son decorativas, </w:t>
+      </w:r>
+      <w:r>
+        <w:rPr>
+          <w:rFonts w:cs="Arial"/>
+        </w:rPr>
+        <w:t xml:space="preserve">el primero es por encapsulación, al añadir el control de las imágenes en el </w:t>
       </w:r>
       <w:proofErr w:type="spellStart"/>
       <w:r>
@@ -3340,7 +3449,7 @@
                     <pic:cNvPicPr/>
                   </pic:nvPicPr>
                   <pic:blipFill>
-                    <a:blip r:embed="rId18"/>
+                    <a:blip r:embed="rId19"/>
                     <a:stretch>
                       <a:fillRect/>
                     </a:stretch>
@@ -3413,7 +3522,19 @@
         <w:rPr>
           <w:rFonts w:cs="Arial"/>
         </w:rPr>
-        <w:t xml:space="preserve"> y tener un control sobre el hemos utilizado JS pero también podríamos haber utilizado las etiquetas &lt;audio&gt; con la ruta del archivo en el atributo </w:t>
+        <w:t xml:space="preserve"> y te</w:t>
+      </w:r>
+      <w:r>
+        <w:rPr>
+          <w:rFonts w:cs="Arial"/>
+        </w:rPr>
+        <w:t>ner un control sobre ellos</w:t>
+      </w:r>
+      <w:r>
+        <w:rPr>
+          <w:rFonts w:cs="Arial"/>
+        </w:rPr>
+        <w:t xml:space="preserve"> hemos utilizado JS pero también podríamos haber utilizado las etiquetas &lt;audio&gt; con la ruta del archivo en el atributo </w:t>
       </w:r>
       <w:proofErr w:type="spellStart"/>
       <w:r>
@@ -3506,7 +3627,7 @@
                     <pic:cNvPicPr/>
                   </pic:nvPicPr>
                   <pic:blipFill>
-                    <a:blip r:embed="rId19"/>
+                    <a:blip r:embed="rId20"/>
                     <a:stretch>
                       <a:fillRect/>
                     </a:stretch>
@@ -3650,7 +3771,19 @@
         <w:rPr>
           <w:rFonts w:cs="Arial"/>
         </w:rPr>
-        <w:t>Para realizar la práctica de manera simultánea y sin pisarnos mutuamente los estilos, hemos empleado dos hojas de estilo diferentes. En estos ficheros se encuentra la maquetación de la web y los efectos visuales deseados para hacer de la página un sitio agradable. Algunos de los efectos que hemos empleado son los siguientes:</w:t>
+        <w:t xml:space="preserve">Para realizar la práctica de manera simultánea y sin pisarnos mutuamente </w:t>
+      </w:r>
+      <w:r>
+        <w:rPr>
+          <w:rFonts w:cs="Arial"/>
+        </w:rPr>
+        <w:t xml:space="preserve">los estilos, hemos empleado </w:t>
+      </w:r>
+      <w:r>
+        <w:rPr>
+          <w:rFonts w:cs="Arial"/>
+        </w:rPr>
+        <w:t>hojas de estilo diferentes. En estos ficheros se encuentra la maquetación de la web y los efectos visuales deseados para hacer de la página un sitio agradable. Algunos de los efectos que hemos empleado son los siguientes:</w:t>
       </w:r>
     </w:p>
     <w:p>
@@ -3695,7 +3828,7 @@
                     <pic:cNvPicPr/>
                   </pic:nvPicPr>
                   <pic:blipFill>
-                    <a:blip r:embed="rId20"/>
+                    <a:blip r:embed="rId21"/>
                     <a:stretch>
                       <a:fillRect/>
                     </a:stretch>
@@ -3809,7 +3942,7 @@
                     <pic:cNvPicPr/>
                   </pic:nvPicPr>
                   <pic:blipFill>
-                    <a:blip r:embed="rId21"/>
+                    <a:blip r:embed="rId22"/>
                     <a:stretch>
                       <a:fillRect/>
                     </a:stretch>
@@ -3912,7 +4045,7 @@
                     <pic:cNvPicPr/>
                   </pic:nvPicPr>
                   <pic:blipFill>
-                    <a:blip r:embed="rId22"/>
+                    <a:blip r:embed="rId23"/>
                     <a:stretch>
                       <a:fillRect/>
                     </a:stretch>
@@ -4164,20 +4297,8 @@
           <w:sz w:val="32"/>
           <w:szCs w:val="32"/>
         </w:rPr>
-        <w:t xml:space="preserve"> </w:t>
-      </w:r>
-      <w:proofErr w:type="spellStart"/>
-      <w:r>
-        <w:rPr>
-          <w:rFonts w:ascii="Arial" w:hAnsi="Arial" w:cs="Arial"/>
-          <w:b/>
-          <w:color w:val="0070C0"/>
-          <w:sz w:val="32"/>
-          <w:szCs w:val="32"/>
-        </w:rPr>
-        <w:t>queries</w:t>
-      </w:r>
-      <w:proofErr w:type="spellEnd"/>
+        <w:t xml:space="preserve"> queries</w:t>
+      </w:r>
     </w:p>
     <w:p>
       <w:pPr>
@@ -4428,7 +4549,7 @@
                     <pic:cNvPicPr/>
                   </pic:nvPicPr>
                   <pic:blipFill>
-                    <a:blip r:embed="rId23" cstate="print"/>
+                    <a:blip r:embed="rId24" cstate="print"/>
                     <a:stretch>
                       <a:fillRect/>
                     </a:stretch>
@@ -4788,7 +4909,7 @@
           <w:szCs w:val="20"/>
         </w:rPr>
       </w:pPr>
-      <w:hyperlink r:id="rId24" w:history="1">
+      <w:hyperlink r:id="rId25" w:history="1">
         <w:r>
           <w:rPr>
             <w:rStyle w:val="Hipervnculo"/>
@@ -4841,7 +4962,7 @@
                     <pic:cNvPicPr/>
                   </pic:nvPicPr>
                   <pic:blipFill>
-                    <a:blip r:embed="rId25"/>
+                    <a:blip r:embed="rId26"/>
                     <a:stretch>
                       <a:fillRect/>
                     </a:stretch>
@@ -4987,7 +5108,7 @@
           <w:szCs w:val="20"/>
         </w:rPr>
       </w:pPr>
-      <w:hyperlink r:id="rId26" w:history="1">
+      <w:hyperlink r:id="rId27" w:history="1">
         <w:r>
           <w:rPr>
             <w:rStyle w:val="Hipervnculo"/>
@@ -5050,7 +5171,7 @@
                     <pic:cNvPicPr/>
                   </pic:nvPicPr>
                   <pic:blipFill>
-                    <a:blip r:embed="rId27"/>
+                    <a:blip r:embed="rId28"/>
                     <a:stretch>
                       <a:fillRect/>
                     </a:stretch>
@@ -5228,7 +5349,7 @@
         <w:ind w:left="-567"/>
         <w:jc w:val="both"/>
       </w:pPr>
-      <w:hyperlink r:id="rId28" w:history="1">
+      <w:hyperlink r:id="rId29" w:history="1">
         <w:r>
           <w:rPr>
             <w:rStyle w:val="Hipervnculo"/>
@@ -5274,7 +5395,7 @@
                     <pic:cNvPicPr/>
                   </pic:nvPicPr>
                   <pic:blipFill>
-                    <a:blip r:embed="rId29"/>
+                    <a:blip r:embed="rId30"/>
                     <a:stretch>
                       <a:fillRect/>
                     </a:stretch>
@@ -5431,7 +5552,7 @@
         <w:ind w:left="-567"/>
         <w:jc w:val="both"/>
       </w:pPr>
-      <w:hyperlink r:id="rId30" w:history="1">
+      <w:hyperlink r:id="rId31" w:history="1">
         <w:r>
           <w:rPr>
             <w:rStyle w:val="Hipervnculo"/>
@@ -5477,7 +5598,7 @@
                     <pic:cNvPicPr/>
                   </pic:nvPicPr>
                   <pic:blipFill>
-                    <a:blip r:embed="rId31"/>
+                    <a:blip r:embed="rId32"/>
                     <a:stretch>
                       <a:fillRect/>
                     </a:stretch>
@@ -5604,7 +5725,7 @@
         <w:ind w:left="-567"/>
         <w:jc w:val="both"/>
       </w:pPr>
-      <w:hyperlink r:id="rId32" w:history="1">
+      <w:hyperlink r:id="rId33" w:history="1">
         <w:r>
           <w:rPr>
             <w:rStyle w:val="Hipervnculo"/>
@@ -5652,7 +5773,7 @@
                     <pic:cNvPicPr/>
                   </pic:nvPicPr>
                   <pic:blipFill>
-                    <a:blip r:embed="rId33"/>
+                    <a:blip r:embed="rId34"/>
                     <a:stretch>
                       <a:fillRect/>
                     </a:stretch>
@@ -5780,7 +5901,7 @@
         <w:ind w:left="-567"/>
         <w:jc w:val="both"/>
       </w:pPr>
-      <w:hyperlink r:id="rId34" w:history="1">
+      <w:hyperlink r:id="rId35" w:history="1">
         <w:r>
           <w:rPr>
             <w:rStyle w:val="Hipervnculo"/>
@@ -5820,7 +5941,7 @@
                     <pic:cNvPicPr/>
                   </pic:nvPicPr>
                   <pic:blipFill>
-                    <a:blip r:embed="rId35"/>
+                    <a:blip r:embed="rId36"/>
                     <a:stretch>
                       <a:fillRect/>
                     </a:stretch>
@@ -5950,7 +6071,7 @@
         <w:ind w:left="-567"/>
         <w:jc w:val="both"/>
       </w:pPr>
-      <w:hyperlink r:id="rId36" w:anchor="/www.mmamsterdam.hol.es" w:history="1">
+      <w:hyperlink r:id="rId37" w:anchor="/www.mmamsterdam.hol.es" w:history="1">
         <w:r>
           <w:rPr>
             <w:rStyle w:val="Hipervnculo"/>
@@ -5996,7 +6117,7 @@
                     <pic:cNvPicPr/>
                   </pic:nvPicPr>
                   <pic:blipFill>
-                    <a:blip r:embed="rId37" cstate="print"/>
+                    <a:blip r:embed="rId38" cstate="print"/>
                     <a:stretch>
                       <a:fillRect/>
                     </a:stretch>
@@ -6115,7 +6236,7 @@
         <w:ind w:left="-567"/>
         <w:jc w:val="center"/>
       </w:pPr>
-      <w:hyperlink r:id="rId38" w:history="1">
+      <w:hyperlink r:id="rId39" w:history="1">
         <w:r>
           <w:rPr>
             <w:rStyle w:val="Hipervnculo"/>
@@ -6161,7 +6282,7 @@
                     <pic:cNvPicPr/>
                   </pic:nvPicPr>
                   <pic:blipFill>
-                    <a:blip r:embed="rId39"/>
+                    <a:blip r:embed="rId40"/>
                     <a:stretch>
                       <a:fillRect/>
                     </a:stretch>
@@ -6308,15 +6429,7 @@
       </w:r>
       <w:proofErr w:type="spellEnd"/>
       <w:r>
-        <w:t xml:space="preserve"> como </w:t>
-      </w:r>
-      <w:proofErr w:type="spellStart"/>
-      <w:r>
-        <w:t>Firefox</w:t>
-      </w:r>
-      <w:proofErr w:type="spellEnd"/>
-      <w:r>
-        <w:t xml:space="preserve"> nos ofrecen esta herramienta integrada en la consola de desarrolladores del navegador.</w:t>
+        <w:t xml:space="preserve"> como Firefox nos ofrecen esta herramienta integrada en la consola de desarrolladores del navegador.</w:t>
       </w:r>
     </w:p>
     <w:p>
@@ -6362,7 +6475,7 @@
                     <pic:cNvPicPr/>
                   </pic:nvPicPr>
                   <pic:blipFill>
-                    <a:blip r:embed="rId40"/>
+                    <a:blip r:embed="rId41"/>
                     <a:stretch>
                       <a:fillRect/>
                     </a:stretch>
@@ -6543,7 +6656,7 @@
                     <pic:cNvPicPr/>
                   </pic:nvPicPr>
                   <pic:blipFill>
-                    <a:blip r:embed="rId41"/>
+                    <a:blip r:embed="rId42"/>
                     <a:stretch>
                       <a:fillRect/>
                     </a:stretch>
@@ -6692,7 +6805,7 @@
           <w:lang w:val="en-US"/>
         </w:rPr>
       </w:pPr>
-      <w:hyperlink r:id="rId42" w:history="1">
+      <w:hyperlink r:id="rId43" w:history="1">
         <w:r>
           <w:rPr>
             <w:rStyle w:val="Hipervnculo"/>
@@ -6742,7 +6855,7 @@
                     <pic:cNvPicPr/>
                   </pic:nvPicPr>
                   <pic:blipFill>
-                    <a:blip r:embed="rId43"/>
+                    <a:blip r:embed="rId44"/>
                     <a:stretch>
                       <a:fillRect/>
                     </a:stretch>
@@ -7163,7 +7276,7 @@
       </w:r>
       <w:proofErr w:type="gramEnd"/>
       <w:r>
-        <w:t>.</w:t>
+        <w:t>:</w:t>
       </w:r>
     </w:p>
     <w:p>
@@ -8083,7 +8196,7 @@
                     <pic:cNvPicPr/>
                   </pic:nvPicPr>
                   <pic:blipFill>
-                    <a:blip r:embed="rId44"/>
+                    <a:blip r:embed="rId45"/>
                     <a:stretch>
                       <a:fillRect/>
                     </a:stretch>
@@ -8190,7 +8303,25 @@
         <w:t>E</w:t>
       </w:r>
       <w:r>
-        <w:t xml:space="preserve">s de agradecer una práctica en la que la temática sea la que nosotros deseamos y no que sea impuesto por el profesor. Además hemos adquirido nuevos conocimientos sobre </w:t>
+        <w:t xml:space="preserve">s de agradecer una práctica en la que </w:t>
+      </w:r>
+      <w:r>
+        <w:t>la temática sea de libre elección, dándonos la oportunidad de investigar un tema que nos parece de interés.</w:t>
+      </w:r>
+    </w:p>
+    <w:p>
+      <w:pPr>
+        <w:tabs>
+          <w:tab w:val="left" w:pos="1992"/>
+        </w:tabs>
+        <w:ind w:left="-567"/>
+        <w:jc w:val="both"/>
+      </w:pPr>
+      <w:r>
+        <w:t>Además hemos adquirido nuevos cono</w:t>
+      </w:r>
+      <w:r>
+        <w:t xml:space="preserve">cimientos sobre </w:t>
       </w:r>
       <w:proofErr w:type="spellStart"/>
       <w:r>
@@ -8206,19 +8337,36 @@
       </w:r>
       <w:proofErr w:type="spellEnd"/>
       <w:r>
-        <w:t xml:space="preserve"> que seguramente nos sean útiles para el día de mañana. </w:t>
-      </w:r>
-    </w:p>
-    <w:p>
-      <w:pPr>
-        <w:tabs>
-          <w:tab w:val="left" w:pos="1992"/>
-        </w:tabs>
-        <w:ind w:left="-567"/>
-        <w:jc w:val="both"/>
-      </w:pPr>
-      <w:r>
-        <w:t xml:space="preserve">Hablando de </w:t>
+        <w:t xml:space="preserve"> que seguro nos serán de utilidad </w:t>
+      </w:r>
+      <w:r>
+        <w:t xml:space="preserve">el día de mañana. </w:t>
+      </w:r>
+      <w:r>
+        <w:t xml:space="preserve">Gracias al desarrollo de este proyecto con su correspondiente estudio de la asignatura, hemos aprendido a utilizar las herramientas de validación de código y evaluación de estructura y accesibilidad que nos ayudan a hacer de nuestra página web un </w:t>
+      </w:r>
+      <w:proofErr w:type="spellStart"/>
+      <w:r>
+        <w:t>site</w:t>
+      </w:r>
+      <w:proofErr w:type="spellEnd"/>
+      <w:r>
+        <w:t xml:space="preserve"> agradable. </w:t>
+      </w:r>
+    </w:p>
+    <w:p>
+      <w:pPr>
+        <w:tabs>
+          <w:tab w:val="left" w:pos="1992"/>
+        </w:tabs>
+        <w:ind w:left="-567"/>
+        <w:jc w:val="both"/>
+      </w:pPr>
+      <w:r>
+        <w:t>Con respecto a</w:t>
+      </w:r>
+      <w:r>
+        <w:t xml:space="preserve"> </w:t>
       </w:r>
       <w:r>
         <w:t>Multimedia</w:t>
@@ -8233,17 +8381,39 @@
         <w:t xml:space="preserve">asignatura </w:t>
       </w:r>
       <w:r>
-        <w:t>en la que se trataran elementos multimedia como imágenes, audios y videos (campos quizá más cercanos al mundo del diseño gráfico que al de la programación).</w:t>
-      </w:r>
-    </w:p>
-    <w:p>
-      <w:pPr>
-        <w:tabs>
-          <w:tab w:val="left" w:pos="1992"/>
-        </w:tabs>
-        <w:ind w:left="-567"/>
-        <w:jc w:val="both"/>
-      </w:pPr>
+        <w:t>en la que se trataran</w:t>
+      </w:r>
+      <w:r>
+        <w:t xml:space="preserve"> tanto</w:t>
+      </w:r>
+      <w:r>
+        <w:t xml:space="preserve"> elementos multimedia como imágenes, audios y videos </w:t>
+      </w:r>
+      <w:r>
+        <w:t xml:space="preserve">como la programación </w:t>
+      </w:r>
+      <w:proofErr w:type="spellStart"/>
+      <w:r>
+        <w:t>front-end</w:t>
+      </w:r>
+      <w:proofErr w:type="spellEnd"/>
+      <w:r>
+        <w:t xml:space="preserve"> </w:t>
+      </w:r>
+      <w:r>
+        <w:t>(campos quizá más cercanos al mundo del diseño gráfico que al de la programación).</w:t>
+      </w:r>
+    </w:p>
+    <w:p>
+      <w:pPr>
+        <w:tabs>
+          <w:tab w:val="left" w:pos="1992"/>
+        </w:tabs>
+        <w:ind w:left="-567"/>
+        <w:jc w:val="both"/>
+      </w:pPr>
+      <w:bookmarkStart w:id="0" w:name="_GoBack"/>
+      <w:bookmarkEnd w:id="0"/>
     </w:p>
     <w:p>
       <w:pPr>
@@ -8351,7 +8521,7 @@
 </file>
 
 <file path=word/numbering.xml><?xml version="1.0" encoding="utf-8"?>
-<w:numbering xmlns:ve="http://schemas.openxmlformats.org/markup-compatibility/2006" xmlns:o="urn:schemas-microsoft-com:office:office" xmlns:r="http://schemas.openxmlformats.org/officeDocument/2006/relationships" xmlns:m="http://schemas.openxmlformats.org/officeDocument/2006/math" xmlns:v="urn:schemas-microsoft-com:vml" xmlns:wp="http://schemas.openxmlformats.org/drawingml/2006/wordprocessingDrawing" xmlns:w10="urn:schemas-microsoft-com:office:word" xmlns:w="http://schemas.openxmlformats.org/wordprocessingml/2006/main" xmlns:wne="http://schemas.microsoft.com/office/word/2006/wordml">
+<w:numbering xmlns:wpc="http://schemas.microsoft.com/office/word/2010/wordprocessingCanvas" xmlns:mc="http://schemas.openxmlformats.org/markup-compatibility/2006" xmlns:o="urn:schemas-microsoft-com:office:office" xmlns:r="http://schemas.openxmlformats.org/officeDocument/2006/relationships" xmlns:m="http://schemas.openxmlformats.org/officeDocument/2006/math" xmlns:v="urn:schemas-microsoft-com:vml" xmlns:wp14="http://schemas.microsoft.com/office/word/2010/wordprocessingDrawing" xmlns:wp="http://schemas.openxmlformats.org/drawingml/2006/wordprocessingDrawing" xmlns:w10="urn:schemas-microsoft-com:office:word" xmlns:w="http://schemas.openxmlformats.org/wordprocessingml/2006/main" xmlns:w14="http://schemas.microsoft.com/office/word/2010/wordml" xmlns:w15="http://schemas.microsoft.com/office/word/2012/wordml" xmlns:wpg="http://schemas.microsoft.com/office/word/2010/wordprocessingGroup" xmlns:wpi="http://schemas.microsoft.com/office/word/2010/wordprocessingInk" xmlns:wne="http://schemas.microsoft.com/office/word/2006/wordml" xmlns:wps="http://schemas.microsoft.com/office/word/2010/wordprocessingShape" mc:Ignorable="w14 w15 wp14">
   <w:abstractNum w:abstractNumId="0">
     <w:nsid w:val="211D1983"/>
     <w:multiLevelType w:val="hybridMultilevel"/>
@@ -9180,7 +9350,7 @@
 </file>
 
 <file path=word/styles.xml><?xml version="1.0" encoding="utf-8"?>
-<w:styles xmlns:r="http://schemas.openxmlformats.org/officeDocument/2006/relationships" xmlns:w="http://schemas.openxmlformats.org/wordprocessingml/2006/main">
+<w:styles xmlns:mc="http://schemas.openxmlformats.org/markup-compatibility/2006" xmlns:r="http://schemas.openxmlformats.org/officeDocument/2006/relationships" xmlns:w="http://schemas.openxmlformats.org/wordprocessingml/2006/main" xmlns:w14="http://schemas.microsoft.com/office/word/2010/wordml" xmlns:w15="http://schemas.microsoft.com/office/word/2012/wordml" mc:Ignorable="w14 w15">
   <w:docDefaults>
     <w:rPrDefault>
       <w:rPr>
@@ -9196,144 +9366,378 @@
       </w:pPr>
     </w:pPrDefault>
   </w:docDefaults>
-  <w:latentStyles w:defLockedState="0" w:defUIPriority="99" w:defSemiHidden="1" w:defUnhideWhenUsed="1" w:defQFormat="0" w:count="267">
-    <w:lsdException w:name="Normal" w:semiHidden="0" w:uiPriority="0" w:unhideWhenUsed="0" w:qFormat="1"/>
-    <w:lsdException w:name="heading 1" w:semiHidden="0" w:uiPriority="9" w:unhideWhenUsed="0" w:qFormat="1"/>
-    <w:lsdException w:name="heading 2" w:uiPriority="9" w:qFormat="1"/>
-    <w:lsdException w:name="heading 3" w:uiPriority="9" w:qFormat="1"/>
-    <w:lsdException w:name="heading 4" w:uiPriority="9" w:qFormat="1"/>
-    <w:lsdException w:name="heading 5" w:uiPriority="9" w:qFormat="1"/>
-    <w:lsdException w:name="heading 6" w:uiPriority="9" w:qFormat="1"/>
-    <w:lsdException w:name="heading 7" w:uiPriority="9" w:qFormat="1"/>
-    <w:lsdException w:name="heading 8" w:uiPriority="9" w:qFormat="1"/>
-    <w:lsdException w:name="heading 9" w:uiPriority="9" w:qFormat="1"/>
-    <w:lsdException w:name="toc 1" w:uiPriority="39"/>
-    <w:lsdException w:name="toc 2" w:uiPriority="39"/>
-    <w:lsdException w:name="toc 3" w:uiPriority="39"/>
-    <w:lsdException w:name="toc 4" w:uiPriority="39"/>
-    <w:lsdException w:name="toc 5" w:uiPriority="39"/>
-    <w:lsdException w:name="toc 6" w:uiPriority="39"/>
-    <w:lsdException w:name="toc 7" w:uiPriority="39"/>
-    <w:lsdException w:name="toc 8" w:uiPriority="39"/>
-    <w:lsdException w:name="toc 9" w:uiPriority="39"/>
-    <w:lsdException w:name="caption" w:uiPriority="35" w:qFormat="1"/>
-    <w:lsdException w:name="Title" w:semiHidden="0" w:uiPriority="10" w:unhideWhenUsed="0" w:qFormat="1"/>
-    <w:lsdException w:name="Default Paragraph Font" w:uiPriority="1"/>
-    <w:lsdException w:name="Subtitle" w:semiHidden="0" w:uiPriority="11" w:unhideWhenUsed="0" w:qFormat="1"/>
-    <w:lsdException w:name="Strong" w:semiHidden="0" w:uiPriority="22" w:unhideWhenUsed="0" w:qFormat="1"/>
-    <w:lsdException w:name="Emphasis" w:semiHidden="0" w:uiPriority="20" w:unhideWhenUsed="0" w:qFormat="1"/>
-    <w:lsdException w:name="Table Grid" w:semiHidden="0" w:uiPriority="59" w:unhideWhenUsed="0"/>
-    <w:lsdException w:name="Placeholder Text" w:unhideWhenUsed="0"/>
-    <w:lsdException w:name="No Spacing" w:semiHidden="0" w:uiPriority="1" w:unhideWhenUsed="0" w:qFormat="1"/>
-    <w:lsdException w:name="Light Shading" w:semiHidden="0" w:uiPriority="60" w:unhideWhenUsed="0"/>
-    <w:lsdException w:name="Light List" w:semiHidden="0" w:uiPriority="61" w:unhideWhenUsed="0"/>
-    <w:lsdException w:name="Light Grid" w:semiHidden="0" w:uiPriority="62" w:unhideWhenUsed="0"/>
-    <w:lsdException w:name="Medium Shading 1" w:semiHidden="0" w:uiPriority="63" w:unhideWhenUsed="0"/>
-    <w:lsdException w:name="Medium Shading 2" w:semiHidden="0" w:uiPriority="64" w:unhideWhenUsed="0"/>
-    <w:lsdException w:name="Medium List 1" w:semiHidden="0" w:uiPriority="65" w:unhideWhenUsed="0"/>
-    <w:lsdException w:name="Medium List 2" w:semiHidden="0" w:uiPriority="66" w:unhideWhenUsed="0"/>
-    <w:lsdException w:name="Medium Grid 1" w:semiHidden="0" w:uiPriority="67" w:unhideWhenUsed="0"/>
-    <w:lsdException w:name="Medium Grid 2" w:semiHidden="0" w:uiPriority="68" w:unhideWhenUsed="0"/>
-    <w:lsdException w:name="Medium Grid 3" w:semiHidden="0" w:uiPriority="69" w:unhideWhenUsed="0"/>
-    <w:lsdException w:name="Dark List" w:semiHidden="0" w:uiPriority="70" w:unhideWhenUsed="0"/>
-    <w:lsdException w:name="Colorful Shading" w:semiHidden="0" w:uiPriority="71" w:unhideWhenUsed="0"/>
-    <w:lsdException w:name="Colorful List" w:semiHidden="0" w:uiPriority="72" w:unhideWhenUsed="0"/>
-    <w:lsdException w:name="Colorful Grid" w:semiHidden="0" w:uiPriority="73" w:unhideWhenUsed="0"/>
-    <w:lsdException w:name="Light Shading Accent 1" w:semiHidden="0" w:uiPriority="60" w:unhideWhenUsed="0"/>
-    <w:lsdException w:name="Light List Accent 1" w:semiHidden="0" w:uiPriority="61" w:unhideWhenUsed="0"/>
-    <w:lsdException w:name="Light Grid Accent 1" w:semiHidden="0" w:uiPriority="62" w:unhideWhenUsed="0"/>
-    <w:lsdException w:name="Medium Shading 1 Accent 1" w:semiHidden="0" w:uiPriority="63" w:unhideWhenUsed="0"/>
-    <w:lsdException w:name="Medium Shading 2 Accent 1" w:semiHidden="0" w:uiPriority="64" w:unhideWhenUsed="0"/>
-    <w:lsdException w:name="Medium List 1 Accent 1" w:semiHidden="0" w:uiPriority="65" w:unhideWhenUsed="0"/>
-    <w:lsdException w:name="Revision" w:unhideWhenUsed="0"/>
-    <w:lsdException w:name="List Paragraph" w:semiHidden="0" w:uiPriority="34" w:unhideWhenUsed="0" w:qFormat="1"/>
-    <w:lsdException w:name="Quote" w:semiHidden="0" w:uiPriority="29" w:unhideWhenUsed="0" w:qFormat="1"/>
-    <w:lsdException w:name="Intense Quote" w:semiHidden="0" w:uiPriority="30" w:unhideWhenUsed="0" w:qFormat="1"/>
-    <w:lsdException w:name="Medium List 2 Accent 1" w:semiHidden="0" w:uiPriority="66" w:unhideWhenUsed="0"/>
-    <w:lsdException w:name="Medium Grid 1 Accent 1" w:semiHidden="0" w:uiPriority="67" w:unhideWhenUsed="0"/>
-    <w:lsdException w:name="Medium Grid 2 Accent 1" w:semiHidden="0" w:uiPriority="68" w:unhideWhenUsed="0"/>
-    <w:lsdException w:name="Medium Grid 3 Accent 1" w:semiHidden="0" w:uiPriority="69" w:unhideWhenUsed="0"/>
-    <w:lsdException w:name="Dark List Accent 1" w:semiHidden="0" w:uiPriority="70" w:unhideWhenUsed="0"/>
-    <w:lsdException w:name="Colorful Shading Accent 1" w:semiHidden="0" w:uiPriority="71" w:unhideWhenUsed="0"/>
-    <w:lsdException w:name="Colorful List Accent 1" w:semiHidden="0" w:uiPriority="72" w:unhideWhenUsed="0"/>
-    <w:lsdException w:name="Colorful Grid Accent 1" w:semiHidden="0" w:uiPriority="73" w:unhideWhenUsed="0"/>
-    <w:lsdException w:name="Light Shading Accent 2" w:semiHidden="0" w:uiPriority="60" w:unhideWhenUsed="0"/>
-    <w:lsdException w:name="Light List Accent 2" w:semiHidden="0" w:uiPriority="61" w:unhideWhenUsed="0"/>
-    <w:lsdException w:name="Light Grid Accent 2" w:semiHidden="0" w:uiPriority="62" w:unhideWhenUsed="0"/>
-    <w:lsdException w:name="Medium Shading 1 Accent 2" w:semiHidden="0" w:uiPriority="63" w:unhideWhenUsed="0"/>
-    <w:lsdException w:name="Medium Shading 2 Accent 2" w:semiHidden="0" w:uiPriority="64" w:unhideWhenUsed="0"/>
-    <w:lsdException w:name="Medium List 1 Accent 2" w:semiHidden="0" w:uiPriority="65" w:unhideWhenUsed="0"/>
-    <w:lsdException w:name="Medium List 2 Accent 2" w:semiHidden="0" w:uiPriority="66" w:unhideWhenUsed="0"/>
-    <w:lsdException w:name="Medium Grid 1 Accent 2" w:semiHidden="0" w:uiPriority="67" w:unhideWhenUsed="0"/>
-    <w:lsdException w:name="Medium Grid 2 Accent 2" w:semiHidden="0" w:uiPriority="68" w:unhideWhenUsed="0"/>
-    <w:lsdException w:name="Medium Grid 3 Accent 2" w:semiHidden="0" w:uiPriority="69" w:unhideWhenUsed="0"/>
-    <w:lsdException w:name="Dark List Accent 2" w:semiHidden="0" w:uiPriority="70" w:unhideWhenUsed="0"/>
-    <w:lsdException w:name="Colorful Shading Accent 2" w:semiHidden="0" w:uiPriority="71" w:unhideWhenUsed="0"/>
-    <w:lsdException w:name="Colorful List Accent 2" w:semiHidden="0" w:uiPriority="72" w:unhideWhenUsed="0"/>
-    <w:lsdException w:name="Colorful Grid Accent 2" w:semiHidden="0" w:uiPriority="73" w:unhideWhenUsed="0"/>
-    <w:lsdException w:name="Light Shading Accent 3" w:semiHidden="0" w:uiPriority="60" w:unhideWhenUsed="0"/>
-    <w:lsdException w:name="Light List Accent 3" w:semiHidden="0" w:uiPriority="61" w:unhideWhenUsed="0"/>
-    <w:lsdException w:name="Light Grid Accent 3" w:semiHidden="0" w:uiPriority="62" w:unhideWhenUsed="0"/>
-    <w:lsdException w:name="Medium Shading 1 Accent 3" w:semiHidden="0" w:uiPriority="63" w:unhideWhenUsed="0"/>
-    <w:lsdException w:name="Medium Shading 2 Accent 3" w:semiHidden="0" w:uiPriority="64" w:unhideWhenUsed="0"/>
-    <w:lsdException w:name="Medium List 1 Accent 3" w:semiHidden="0" w:uiPriority="65" w:unhideWhenUsed="0"/>
-    <w:lsdException w:name="Medium List 2 Accent 3" w:semiHidden="0" w:uiPriority="66" w:unhideWhenUsed="0"/>
-    <w:lsdException w:name="Medium Grid 1 Accent 3" w:semiHidden="0" w:uiPriority="67" w:unhideWhenUsed="0"/>
-    <w:lsdException w:name="Medium Grid 2 Accent 3" w:semiHidden="0" w:uiPriority="68" w:unhideWhenUsed="0"/>
-    <w:lsdException w:name="Medium Grid 3 Accent 3" w:semiHidden="0" w:uiPriority="69" w:unhideWhenUsed="0"/>
-    <w:lsdException w:name="Dark List Accent 3" w:semiHidden="0" w:uiPriority="70" w:unhideWhenUsed="0"/>
-    <w:lsdException w:name="Colorful Shading Accent 3" w:semiHidden="0" w:uiPriority="71" w:unhideWhenUsed="0"/>
-    <w:lsdException w:name="Colorful List Accent 3" w:semiHidden="0" w:uiPriority="72" w:unhideWhenUsed="0"/>
-    <w:lsdException w:name="Colorful Grid Accent 3" w:semiHidden="0" w:uiPriority="73" w:unhideWhenUsed="0"/>
-    <w:lsdException w:name="Light Shading Accent 4" w:semiHidden="0" w:uiPriority="60" w:unhideWhenUsed="0"/>
-    <w:lsdException w:name="Light List Accent 4" w:semiHidden="0" w:uiPriority="61" w:unhideWhenUsed="0"/>
-    <w:lsdException w:name="Light Grid Accent 4" w:semiHidden="0" w:uiPriority="62" w:unhideWhenUsed="0"/>
-    <w:lsdException w:name="Medium Shading 1 Accent 4" w:semiHidden="0" w:uiPriority="63" w:unhideWhenUsed="0"/>
-    <w:lsdException w:name="Medium Shading 2 Accent 4" w:semiHidden="0" w:uiPriority="64" w:unhideWhenUsed="0"/>
-    <w:lsdException w:name="Medium List 1 Accent 4" w:semiHidden="0" w:uiPriority="65" w:unhideWhenUsed="0"/>
-    <w:lsdException w:name="Medium List 2 Accent 4" w:semiHidden="0" w:uiPriority="66" w:unhideWhenUsed="0"/>
-    <w:lsdException w:name="Medium Grid 1 Accent 4" w:semiHidden="0" w:uiPriority="67" w:unhideWhenUsed="0"/>
-    <w:lsdException w:name="Medium Grid 2 Accent 4" w:semiHidden="0" w:uiPriority="68" w:unhideWhenUsed="0"/>
-    <w:lsdException w:name="Medium Grid 3 Accent 4" w:semiHidden="0" w:uiPriority="69" w:unhideWhenUsed="0"/>
-    <w:lsdException w:name="Dark List Accent 4" w:semiHidden="0" w:uiPriority="70" w:unhideWhenUsed="0"/>
-    <w:lsdException w:name="Colorful Shading Accent 4" w:semiHidden="0" w:uiPriority="71" w:unhideWhenUsed="0"/>
-    <w:lsdException w:name="Colorful List Accent 4" w:semiHidden="0" w:uiPriority="72" w:unhideWhenUsed="0"/>
-    <w:lsdException w:name="Colorful Grid Accent 4" w:semiHidden="0" w:uiPriority="73" w:unhideWhenUsed="0"/>
-    <w:lsdException w:name="Light Shading Accent 5" w:semiHidden="0" w:uiPriority="60" w:unhideWhenUsed="0"/>
-    <w:lsdException w:name="Light List Accent 5" w:semiHidden="0" w:uiPriority="61" w:unhideWhenUsed="0"/>
-    <w:lsdException w:name="Light Grid Accent 5" w:semiHidden="0" w:uiPriority="62" w:unhideWhenUsed="0"/>
-    <w:lsdException w:name="Medium Shading 1 Accent 5" w:semiHidden="0" w:uiPriority="63" w:unhideWhenUsed="0"/>
-    <w:lsdException w:name="Medium Shading 2 Accent 5" w:semiHidden="0" w:uiPriority="64" w:unhideWhenUsed="0"/>
-    <w:lsdException w:name="Medium List 1 Accent 5" w:semiHidden="0" w:uiPriority="65" w:unhideWhenUsed="0"/>
-    <w:lsdException w:name="Medium List 2 Accent 5" w:semiHidden="0" w:uiPriority="66" w:unhideWhenUsed="0"/>
-    <w:lsdException w:name="Medium Grid 1 Accent 5" w:semiHidden="0" w:uiPriority="67" w:unhideWhenUsed="0"/>
-    <w:lsdException w:name="Medium Grid 2 Accent 5" w:semiHidden="0" w:uiPriority="68" w:unhideWhenUsed="0"/>
-    <w:lsdException w:name="Medium Grid 3 Accent 5" w:semiHidden="0" w:uiPriority="69" w:unhideWhenUsed="0"/>
-    <w:lsdException w:name="Dark List Accent 5" w:semiHidden="0" w:uiPriority="70" w:unhideWhenUsed="0"/>
-    <w:lsdException w:name="Colorful Shading Accent 5" w:semiHidden="0" w:uiPriority="71" w:unhideWhenUsed="0"/>
-    <w:lsdException w:name="Colorful List Accent 5" w:semiHidden="0" w:uiPriority="72" w:unhideWhenUsed="0"/>
-    <w:lsdException w:name="Colorful Grid Accent 5" w:semiHidden="0" w:uiPriority="73" w:unhideWhenUsed="0"/>
-    <w:lsdException w:name="Light Shading Accent 6" w:semiHidden="0" w:uiPriority="60" w:unhideWhenUsed="0"/>
-    <w:lsdException w:name="Light List Accent 6" w:semiHidden="0" w:uiPriority="61" w:unhideWhenUsed="0"/>
-    <w:lsdException w:name="Light Grid Accent 6" w:semiHidden="0" w:uiPriority="62" w:unhideWhenUsed="0"/>
-    <w:lsdException w:name="Medium Shading 1 Accent 6" w:semiHidden="0" w:uiPriority="63" w:unhideWhenUsed="0"/>
-    <w:lsdException w:name="Medium Shading 2 Accent 6" w:semiHidden="0" w:uiPriority="64" w:unhideWhenUsed="0"/>
-    <w:lsdException w:name="Medium List 1 Accent 6" w:semiHidden="0" w:uiPriority="65" w:unhideWhenUsed="0"/>
-    <w:lsdException w:name="Medium List 2 Accent 6" w:semiHidden="0" w:uiPriority="66" w:unhideWhenUsed="0"/>
-    <w:lsdException w:name="Medium Grid 1 Accent 6" w:semiHidden="0" w:uiPriority="67" w:unhideWhenUsed="0"/>
-    <w:lsdException w:name="Medium Grid 2 Accent 6" w:semiHidden="0" w:uiPriority="68" w:unhideWhenUsed="0"/>
-    <w:lsdException w:name="Medium Grid 3 Accent 6" w:semiHidden="0" w:uiPriority="69" w:unhideWhenUsed="0"/>
-    <w:lsdException w:name="Dark List Accent 6" w:semiHidden="0" w:uiPriority="70" w:unhideWhenUsed="0"/>
-    <w:lsdException w:name="Colorful Shading Accent 6" w:semiHidden="0" w:uiPriority="71" w:unhideWhenUsed="0"/>
-    <w:lsdException w:name="Colorful List Accent 6" w:semiHidden="0" w:uiPriority="72" w:unhideWhenUsed="0"/>
-    <w:lsdException w:name="Colorful Grid Accent 6" w:semiHidden="0" w:uiPriority="73" w:unhideWhenUsed="0"/>
-    <w:lsdException w:name="Subtle Emphasis" w:semiHidden="0" w:uiPriority="19" w:unhideWhenUsed="0" w:qFormat="1"/>
-    <w:lsdException w:name="Intense Emphasis" w:semiHidden="0" w:uiPriority="21" w:unhideWhenUsed="0" w:qFormat="1"/>
-    <w:lsdException w:name="Subtle Reference" w:semiHidden="0" w:uiPriority="31" w:unhideWhenUsed="0" w:qFormat="1"/>
-    <w:lsdException w:name="Intense Reference" w:semiHidden="0" w:uiPriority="32" w:unhideWhenUsed="0" w:qFormat="1"/>
-    <w:lsdException w:name="Book Title" w:semiHidden="0" w:uiPriority="33" w:unhideWhenUsed="0" w:qFormat="1"/>
-    <w:lsdException w:name="Bibliography" w:uiPriority="37"/>
-    <w:lsdException w:name="TOC Heading" w:uiPriority="39" w:qFormat="1"/>
+  <w:latentStyles w:defLockedState="0" w:defUIPriority="99" w:defSemiHidden="0" w:defUnhideWhenUsed="0" w:defQFormat="0" w:count="371">
+    <w:lsdException w:name="Normal" w:uiPriority="0" w:qFormat="1"/>
+    <w:lsdException w:name="heading 1" w:uiPriority="9" w:qFormat="1"/>
+    <w:lsdException w:name="heading 2" w:semiHidden="1" w:uiPriority="9" w:unhideWhenUsed="1" w:qFormat="1"/>
+    <w:lsdException w:name="heading 3" w:semiHidden="1" w:uiPriority="9" w:unhideWhenUsed="1" w:qFormat="1"/>
+    <w:lsdException w:name="heading 4" w:semiHidden="1" w:uiPriority="9" w:unhideWhenUsed="1" w:qFormat="1"/>
+    <w:lsdException w:name="heading 5" w:semiHidden="1" w:uiPriority="9" w:unhideWhenUsed="1" w:qFormat="1"/>
+    <w:lsdException w:name="heading 6" w:semiHidden="1" w:uiPriority="9" w:unhideWhenUsed="1" w:qFormat="1"/>
+    <w:lsdException w:name="heading 7" w:semiHidden="1" w:uiPriority="9" w:unhideWhenUsed="1" w:qFormat="1"/>
+    <w:lsdException w:name="heading 8" w:semiHidden="1" w:uiPriority="9" w:unhideWhenUsed="1" w:qFormat="1"/>
+    <w:lsdException w:name="heading 9" w:semiHidden="1" w:uiPriority="9" w:unhideWhenUsed="1" w:qFormat="1"/>
+    <w:lsdException w:name="index 1" w:semiHidden="1" w:unhideWhenUsed="1"/>
+    <w:lsdException w:name="index 2" w:semiHidden="1" w:unhideWhenUsed="1"/>
+    <w:lsdException w:name="index 3" w:semiHidden="1" w:unhideWhenUsed="1"/>
+    <w:lsdException w:name="index 4" w:semiHidden="1" w:unhideWhenUsed="1"/>
+    <w:lsdException w:name="index 5" w:semiHidden="1" w:unhideWhenUsed="1"/>
+    <w:lsdException w:name="index 6" w:semiHidden="1" w:unhideWhenUsed="1"/>
+    <w:lsdException w:name="index 7" w:semiHidden="1" w:unhideWhenUsed="1"/>
+    <w:lsdException w:name="index 8" w:semiHidden="1" w:unhideWhenUsed="1"/>
+    <w:lsdException w:name="index 9" w:semiHidden="1" w:unhideWhenUsed="1"/>
+    <w:lsdException w:name="toc 1" w:semiHidden="1" w:uiPriority="39" w:unhideWhenUsed="1"/>
+    <w:lsdException w:name="toc 2" w:semiHidden="1" w:uiPriority="39" w:unhideWhenUsed="1"/>
+    <w:lsdException w:name="toc 3" w:semiHidden="1" w:uiPriority="39" w:unhideWhenUsed="1"/>
+    <w:lsdException w:name="toc 4" w:semiHidden="1" w:uiPriority="39" w:unhideWhenUsed="1"/>
+    <w:lsdException w:name="toc 5" w:semiHidden="1" w:uiPriority="39" w:unhideWhenUsed="1"/>
+    <w:lsdException w:name="toc 6" w:semiHidden="1" w:uiPriority="39" w:unhideWhenUsed="1"/>
+    <w:lsdException w:name="toc 7" w:semiHidden="1" w:uiPriority="39" w:unhideWhenUsed="1"/>
+    <w:lsdException w:name="toc 8" w:semiHidden="1" w:uiPriority="39" w:unhideWhenUsed="1"/>
+    <w:lsdException w:name="toc 9" w:semiHidden="1" w:uiPriority="39" w:unhideWhenUsed="1"/>
+    <w:lsdException w:name="Normal Indent" w:semiHidden="1" w:unhideWhenUsed="1"/>
+    <w:lsdException w:name="footnote text" w:semiHidden="1" w:unhideWhenUsed="1"/>
+    <w:lsdException w:name="annotation text" w:semiHidden="1" w:unhideWhenUsed="1"/>
+    <w:lsdException w:name="header" w:semiHidden="1" w:unhideWhenUsed="1"/>
+    <w:lsdException w:name="footer" w:semiHidden="1" w:unhideWhenUsed="1"/>
+    <w:lsdException w:name="index heading" w:semiHidden="1" w:unhideWhenUsed="1"/>
+    <w:lsdException w:name="caption" w:semiHidden="1" w:uiPriority="35" w:unhideWhenUsed="1" w:qFormat="1"/>
+    <w:lsdException w:name="table of figures" w:semiHidden="1" w:unhideWhenUsed="1"/>
+    <w:lsdException w:name="envelope address" w:semiHidden="1" w:unhideWhenUsed="1"/>
+    <w:lsdException w:name="envelope return" w:semiHidden="1" w:unhideWhenUsed="1"/>
+    <w:lsdException w:name="footnote reference" w:semiHidden="1" w:unhideWhenUsed="1"/>
+    <w:lsdException w:name="annotation reference" w:semiHidden="1" w:unhideWhenUsed="1"/>
+    <w:lsdException w:name="line number" w:semiHidden="1" w:unhideWhenUsed="1"/>
+    <w:lsdException w:name="page number" w:semiHidden="1" w:unhideWhenUsed="1"/>
+    <w:lsdException w:name="endnote reference" w:semiHidden="1" w:unhideWhenUsed="1"/>
+    <w:lsdException w:name="endnote text" w:semiHidden="1" w:unhideWhenUsed="1"/>
+    <w:lsdException w:name="table of authorities" w:semiHidden="1" w:unhideWhenUsed="1"/>
+    <w:lsdException w:name="macro" w:semiHidden="1" w:unhideWhenUsed="1"/>
+    <w:lsdException w:name="toa heading" w:semiHidden="1" w:unhideWhenUsed="1"/>
+    <w:lsdException w:name="List" w:semiHidden="1" w:unhideWhenUsed="1"/>
+    <w:lsdException w:name="List Bullet" w:semiHidden="1" w:unhideWhenUsed="1"/>
+    <w:lsdException w:name="List Number" w:semiHidden="1" w:unhideWhenUsed="1"/>
+    <w:lsdException w:name="List 2" w:semiHidden="1" w:unhideWhenUsed="1"/>
+    <w:lsdException w:name="List 3" w:semiHidden="1" w:unhideWhenUsed="1"/>
+    <w:lsdException w:name="List 4" w:semiHidden="1" w:unhideWhenUsed="1"/>
+    <w:lsdException w:name="List 5" w:semiHidden="1" w:unhideWhenUsed="1"/>
+    <w:lsdException w:name="List Bullet 2" w:semiHidden="1" w:unhideWhenUsed="1"/>
+    <w:lsdException w:name="List Bullet 3" w:semiHidden="1" w:unhideWhenUsed="1"/>
+    <w:lsdException w:name="List Bullet 4" w:semiHidden="1" w:unhideWhenUsed="1"/>
+    <w:lsdException w:name="List Bullet 5" w:semiHidden="1" w:unhideWhenUsed="1"/>
+    <w:lsdException w:name="List Number 2" w:semiHidden="1" w:unhideWhenUsed="1"/>
+    <w:lsdException w:name="List Number 3" w:semiHidden="1" w:unhideWhenUsed="1"/>
+    <w:lsdException w:name="List Number 4" w:semiHidden="1" w:unhideWhenUsed="1"/>
+    <w:lsdException w:name="List Number 5" w:semiHidden="1" w:unhideWhenUsed="1"/>
+    <w:lsdException w:name="Title" w:uiPriority="10" w:qFormat="1"/>
+    <w:lsdException w:name="Closing" w:semiHidden="1" w:unhideWhenUsed="1"/>
+    <w:lsdException w:name="Signature" w:semiHidden="1" w:unhideWhenUsed="1"/>
+    <w:lsdException w:name="Default Paragraph Font" w:semiHidden="1" w:uiPriority="1" w:unhideWhenUsed="1"/>
+    <w:lsdException w:name="Body Text" w:semiHidden="1" w:unhideWhenUsed="1"/>
+    <w:lsdException w:name="Body Text Indent" w:semiHidden="1" w:unhideWhenUsed="1"/>
+    <w:lsdException w:name="List Continue" w:semiHidden="1" w:unhideWhenUsed="1"/>
+    <w:lsdException w:name="List Continue 2" w:semiHidden="1" w:unhideWhenUsed="1"/>
+    <w:lsdException w:name="List Continue 3" w:semiHidden="1" w:unhideWhenUsed="1"/>
+    <w:lsdException w:name="List Continue 4" w:semiHidden="1" w:unhideWhenUsed="1"/>
+    <w:lsdException w:name="List Continue 5" w:semiHidden="1" w:unhideWhenUsed="1"/>
+    <w:lsdException w:name="Message Header" w:semiHidden="1" w:unhideWhenUsed="1"/>
+    <w:lsdException w:name="Subtitle" w:uiPriority="11" w:qFormat="1"/>
+    <w:lsdException w:name="Salutation" w:semiHidden="1" w:unhideWhenUsed="1"/>
+    <w:lsdException w:name="Date" w:semiHidden="1" w:unhideWhenUsed="1"/>
+    <w:lsdException w:name="Body Text First Indent" w:semiHidden="1" w:unhideWhenUsed="1"/>
+    <w:lsdException w:name="Body Text First Indent 2" w:semiHidden="1" w:unhideWhenUsed="1"/>
+    <w:lsdException w:name="Note Heading" w:semiHidden="1" w:unhideWhenUsed="1"/>
+    <w:lsdException w:name="Body Text 2" w:semiHidden="1" w:unhideWhenUsed="1"/>
+    <w:lsdException w:name="Body Text 3" w:semiHidden="1" w:unhideWhenUsed="1"/>
+    <w:lsdException w:name="Body Text Indent 2" w:semiHidden="1" w:unhideWhenUsed="1"/>
+    <w:lsdException w:name="Body Text Indent 3" w:semiHidden="1" w:unhideWhenUsed="1"/>
+    <w:lsdException w:name="Block Text" w:semiHidden="1" w:unhideWhenUsed="1"/>
+    <w:lsdException w:name="Hyperlink" w:semiHidden="1" w:unhideWhenUsed="1"/>
+    <w:lsdException w:name="FollowedHyperlink" w:semiHidden="1" w:unhideWhenUsed="1"/>
+    <w:lsdException w:name="Strong" w:uiPriority="22" w:qFormat="1"/>
+    <w:lsdException w:name="Emphasis" w:uiPriority="20" w:qFormat="1"/>
+    <w:lsdException w:name="Document Map" w:semiHidden="1" w:unhideWhenUsed="1"/>
+    <w:lsdException w:name="Plain Text" w:semiHidden="1" w:unhideWhenUsed="1"/>
+    <w:lsdException w:name="E-mail Signature" w:semiHidden="1" w:unhideWhenUsed="1"/>
+    <w:lsdException w:name="HTML Top of Form" w:semiHidden="1" w:unhideWhenUsed="1"/>
+    <w:lsdException w:name="HTML Bottom of Form" w:semiHidden="1" w:unhideWhenUsed="1"/>
+    <w:lsdException w:name="Normal (Web)" w:semiHidden="1" w:unhideWhenUsed="1"/>
+    <w:lsdException w:name="HTML Acronym" w:semiHidden="1" w:unhideWhenUsed="1"/>
+    <w:lsdException w:name="HTML Address" w:semiHidden="1" w:unhideWhenUsed="1"/>
+    <w:lsdException w:name="HTML Cite" w:semiHidden="1" w:unhideWhenUsed="1"/>
+    <w:lsdException w:name="HTML Code" w:semiHidden="1" w:unhideWhenUsed="1"/>
+    <w:lsdException w:name="HTML Definition" w:semiHidden="1" w:unhideWhenUsed="1"/>
+    <w:lsdException w:name="HTML Keyboard" w:semiHidden="1" w:unhideWhenUsed="1"/>
+    <w:lsdException w:name="HTML Preformatted" w:semiHidden="1" w:unhideWhenUsed="1"/>
+    <w:lsdException w:name="HTML Sample" w:semiHidden="1" w:unhideWhenUsed="1"/>
+    <w:lsdException w:name="HTML Typewriter" w:semiHidden="1" w:unhideWhenUsed="1"/>
+    <w:lsdException w:name="HTML Variable" w:semiHidden="1" w:unhideWhenUsed="1"/>
+    <w:lsdException w:name="Normal Table" w:semiHidden="1" w:unhideWhenUsed="1"/>
+    <w:lsdException w:name="annotation subject" w:semiHidden="1" w:unhideWhenUsed="1"/>
+    <w:lsdException w:name="No List" w:semiHidden="1" w:unhideWhenUsed="1"/>
+    <w:lsdException w:name="Outline List 1" w:semiHidden="1" w:unhideWhenUsed="1"/>
+    <w:lsdException w:name="Outline List 2" w:semiHidden="1" w:unhideWhenUsed="1"/>
+    <w:lsdException w:name="Outline List 3" w:semiHidden="1" w:unhideWhenUsed="1"/>
+    <w:lsdException w:name="Table Simple 1" w:semiHidden="1" w:unhideWhenUsed="1"/>
+    <w:lsdException w:name="Table Simple 2" w:semiHidden="1" w:unhideWhenUsed="1"/>
+    <w:lsdException w:name="Table Simple 3" w:semiHidden="1" w:unhideWhenUsed="1"/>
+    <w:lsdException w:name="Table Classic 1" w:semiHidden="1" w:unhideWhenUsed="1"/>
+    <w:lsdException w:name="Table Classic 2" w:semiHidden="1" w:unhideWhenUsed="1"/>
+    <w:lsdException w:name="Table Classic 3" w:semiHidden="1" w:unhideWhenUsed="1"/>
+    <w:lsdException w:name="Table Classic 4" w:semiHidden="1" w:unhideWhenUsed="1"/>
+    <w:lsdException w:name="Table Colorful 1" w:semiHidden="1" w:unhideWhenUsed="1"/>
+    <w:lsdException w:name="Table Colorful 2" w:semiHidden="1" w:unhideWhenUsed="1"/>
+    <w:lsdException w:name="Table Colorful 3" w:semiHidden="1" w:unhideWhenUsed="1"/>
+    <w:lsdException w:name="Table Columns 1" w:semiHidden="1" w:unhideWhenUsed="1"/>
+    <w:lsdException w:name="Table Columns 2" w:semiHidden="1" w:unhideWhenUsed="1"/>
+    <w:lsdException w:name="Table Columns 3" w:semiHidden="1" w:unhideWhenUsed="1"/>
+    <w:lsdException w:name="Table Columns 4" w:semiHidden="1" w:unhideWhenUsed="1"/>
+    <w:lsdException w:name="Table Columns 5" w:semiHidden="1" w:unhideWhenUsed="1"/>
+    <w:lsdException w:name="Table Grid 1" w:semiHidden="1" w:unhideWhenUsed="1"/>
+    <w:lsdException w:name="Table Grid 2" w:semiHidden="1" w:unhideWhenUsed="1"/>
+    <w:lsdException w:name="Table Grid 3" w:semiHidden="1" w:unhideWhenUsed="1"/>
+    <w:lsdException w:name="Table Grid 4" w:semiHidden="1" w:unhideWhenUsed="1"/>
+    <w:lsdException w:name="Table Grid 5" w:semiHidden="1" w:unhideWhenUsed="1"/>
+    <w:lsdException w:name="Table Grid 6" w:semiHidden="1" w:unhideWhenUsed="1"/>
+    <w:lsdException w:name="Table Grid 7" w:semiHidden="1" w:unhideWhenUsed="1"/>
+    <w:lsdException w:name="Table Grid 8" w:semiHidden="1" w:unhideWhenUsed="1"/>
+    <w:lsdException w:name="Table List 1" w:semiHidden="1" w:unhideWhenUsed="1"/>
+    <w:lsdException w:name="Table List 2" w:semiHidden="1" w:unhideWhenUsed="1"/>
+    <w:lsdException w:name="Table List 3" w:semiHidden="1" w:unhideWhenUsed="1"/>
+    <w:lsdException w:name="Table List 4" w:semiHidden="1" w:unhideWhenUsed="1"/>
+    <w:lsdException w:name="Table List 5" w:semiHidden="1" w:unhideWhenUsed="1"/>
+    <w:lsdException w:name="Table List 6" w:semiHidden="1" w:unhideWhenUsed="1"/>
+    <w:lsdException w:name="Table List 7" w:semiHidden="1" w:unhideWhenUsed="1"/>
+    <w:lsdException w:name="Table List 8" w:semiHidden="1" w:unhideWhenUsed="1"/>
+    <w:lsdException w:name="Table 3D effects 1" w:semiHidden="1" w:unhideWhenUsed="1"/>
+    <w:lsdException w:name="Table 3D effects 2" w:semiHidden="1" w:unhideWhenUsed="1"/>
+    <w:lsdException w:name="Table 3D effects 3" w:semiHidden="1" w:unhideWhenUsed="1"/>
+    <w:lsdException w:name="Table Contemporary" w:semiHidden="1" w:unhideWhenUsed="1"/>
+    <w:lsdException w:name="Table Elegant" w:semiHidden="1" w:unhideWhenUsed="1"/>
+    <w:lsdException w:name="Table Professional" w:semiHidden="1" w:unhideWhenUsed="1"/>
+    <w:lsdException w:name="Table Subtle 1" w:semiHidden="1" w:unhideWhenUsed="1"/>
+    <w:lsdException w:name="Table Subtle 2" w:semiHidden="1" w:unhideWhenUsed="1"/>
+    <w:lsdException w:name="Table Web 1" w:semiHidden="1" w:unhideWhenUsed="1"/>
+    <w:lsdException w:name="Table Web 2" w:semiHidden="1" w:unhideWhenUsed="1"/>
+    <w:lsdException w:name="Table Web 3" w:semiHidden="1" w:unhideWhenUsed="1"/>
+    <w:lsdException w:name="Balloon Text" w:semiHidden="1" w:unhideWhenUsed="1"/>
+    <w:lsdException w:name="Table Grid" w:uiPriority="59"/>
+    <w:lsdException w:name="Table Theme" w:semiHidden="1" w:unhideWhenUsed="1"/>
+    <w:lsdException w:name="Placeholder Text" w:semiHidden="1"/>
+    <w:lsdException w:name="No Spacing" w:uiPriority="1" w:qFormat="1"/>
+    <w:lsdException w:name="Light Shading" w:uiPriority="60"/>
+    <w:lsdException w:name="Light List" w:uiPriority="61"/>
+    <w:lsdException w:name="Light Grid" w:uiPriority="62"/>
+    <w:lsdException w:name="Medium Shading 1" w:uiPriority="63"/>
+    <w:lsdException w:name="Medium Shading 2" w:uiPriority="64"/>
+    <w:lsdException w:name="Medium List 1" w:uiPriority="65"/>
+    <w:lsdException w:name="Medium List 2" w:uiPriority="66"/>
+    <w:lsdException w:name="Medium Grid 1" w:uiPriority="67"/>
+    <w:lsdException w:name="Medium Grid 2" w:uiPriority="68"/>
+    <w:lsdException w:name="Medium Grid 3" w:uiPriority="69"/>
+    <w:lsdException w:name="Dark List" w:uiPriority="70"/>
+    <w:lsdException w:name="Colorful Shading" w:uiPriority="71"/>
+    <w:lsdException w:name="Colorful List" w:uiPriority="72"/>
+    <w:lsdException w:name="Colorful Grid" w:uiPriority="73"/>
+    <w:lsdException w:name="Light Shading Accent 1" w:uiPriority="60"/>
+    <w:lsdException w:name="Light List Accent 1" w:uiPriority="61"/>
+    <w:lsdException w:name="Light Grid Accent 1" w:uiPriority="62"/>
+    <w:lsdException w:name="Medium Shading 1 Accent 1" w:uiPriority="63"/>
+    <w:lsdException w:name="Medium Shading 2 Accent 1" w:uiPriority="64"/>
+    <w:lsdException w:name="Medium List 1 Accent 1" w:uiPriority="65"/>
+    <w:lsdException w:name="Revision" w:semiHidden="1"/>
+    <w:lsdException w:name="List Paragraph" w:uiPriority="34" w:qFormat="1"/>
+    <w:lsdException w:name="Quote" w:uiPriority="29" w:qFormat="1"/>
+    <w:lsdException w:name="Intense Quote" w:uiPriority="30" w:qFormat="1"/>
+    <w:lsdException w:name="Medium List 2 Accent 1" w:uiPriority="66"/>
+    <w:lsdException w:name="Medium Grid 1 Accent 1" w:uiPriority="67"/>
+    <w:lsdException w:name="Medium Grid 2 Accent 1" w:uiPriority="68"/>
+    <w:lsdException w:name="Medium Grid 3 Accent 1" w:uiPriority="69"/>
+    <w:lsdException w:name="Dark List Accent 1" w:uiPriority="70"/>
+    <w:lsdException w:name="Colorful Shading Accent 1" w:uiPriority="71"/>
+    <w:lsdException w:name="Colorful List Accent 1" w:uiPriority="72"/>
+    <w:lsdException w:name="Colorful Grid Accent 1" w:uiPriority="73"/>
+    <w:lsdException w:name="Light Shading Accent 2" w:uiPriority="60"/>
+    <w:lsdException w:name="Light List Accent 2" w:uiPriority="61"/>
+    <w:lsdException w:name="Light Grid Accent 2" w:uiPriority="62"/>
+    <w:lsdException w:name="Medium Shading 1 Accent 2" w:uiPriority="63"/>
+    <w:lsdException w:name="Medium Shading 2 Accent 2" w:uiPriority="64"/>
+    <w:lsdException w:name="Medium List 1 Accent 2" w:uiPriority="65"/>
+    <w:lsdException w:name="Medium List 2 Accent 2" w:uiPriority="66"/>
+    <w:lsdException w:name="Medium Grid 1 Accent 2" w:uiPriority="67"/>
+    <w:lsdException w:name="Medium Grid 2 Accent 2" w:uiPriority="68"/>
+    <w:lsdException w:name="Medium Grid 3 Accent 2" w:uiPriority="69"/>
+    <w:lsdException w:name="Dark List Accent 2" w:uiPriority="70"/>
+    <w:lsdException w:name="Colorful Shading Accent 2" w:uiPriority="71"/>
+    <w:lsdException w:name="Colorful List Accent 2" w:uiPriority="72"/>
+    <w:lsdException w:name="Colorful Grid Accent 2" w:uiPriority="73"/>
+    <w:lsdException w:name="Light Shading Accent 3" w:uiPriority="60"/>
+    <w:lsdException w:name="Light List Accent 3" w:uiPriority="61"/>
+    <w:lsdException w:name="Light Grid Accent 3" w:uiPriority="62"/>
+    <w:lsdException w:name="Medium Shading 1 Accent 3" w:uiPriority="63"/>
+    <w:lsdException w:name="Medium Shading 2 Accent 3" w:uiPriority="64"/>
+    <w:lsdException w:name="Medium List 1 Accent 3" w:uiPriority="65"/>
+    <w:lsdException w:name="Medium List 2 Accent 3" w:uiPriority="66"/>
+    <w:lsdException w:name="Medium Grid 1 Accent 3" w:uiPriority="67"/>
+    <w:lsdException w:name="Medium Grid 2 Accent 3" w:uiPriority="68"/>
+    <w:lsdException w:name="Medium Grid 3 Accent 3" w:uiPriority="69"/>
+    <w:lsdException w:name="Dark List Accent 3" w:uiPriority="70"/>
+    <w:lsdException w:name="Colorful Shading Accent 3" w:uiPriority="71"/>
+    <w:lsdException w:name="Colorful List Accent 3" w:uiPriority="72"/>
+    <w:lsdException w:name="Colorful Grid Accent 3" w:uiPriority="73"/>
+    <w:lsdException w:name="Light Shading Accent 4" w:uiPriority="60"/>
+    <w:lsdException w:name="Light List Accent 4" w:uiPriority="61"/>
+    <w:lsdException w:name="Light Grid Accent 4" w:uiPriority="62"/>
+    <w:lsdException w:name="Medium Shading 1 Accent 4" w:uiPriority="63"/>
+    <w:lsdException w:name="Medium Shading 2 Accent 4" w:uiPriority="64"/>
+    <w:lsdException w:name="Medium List 1 Accent 4" w:uiPriority="65"/>
+    <w:lsdException w:name="Medium List 2 Accent 4" w:uiPriority="66"/>
+    <w:lsdException w:name="Medium Grid 1 Accent 4" w:uiPriority="67"/>
+    <w:lsdException w:name="Medium Grid 2 Accent 4" w:uiPriority="68"/>
+    <w:lsdException w:name="Medium Grid 3 Accent 4" w:uiPriority="69"/>
+    <w:lsdException w:name="Dark List Accent 4" w:uiPriority="70"/>
+    <w:lsdException w:name="Colorful Shading Accent 4" w:uiPriority="71"/>
+    <w:lsdException w:name="Colorful List Accent 4" w:uiPriority="72"/>
+    <w:lsdException w:name="Colorful Grid Accent 4" w:uiPriority="73"/>
+    <w:lsdException w:name="Light Shading Accent 5" w:uiPriority="60"/>
+    <w:lsdException w:name="Light List Accent 5" w:uiPriority="61"/>
+    <w:lsdException w:name="Light Grid Accent 5" w:uiPriority="62"/>
+    <w:lsdException w:name="Medium Shading 1 Accent 5" w:uiPriority="63"/>
+    <w:lsdException w:name="Medium Shading 2 Accent 5" w:uiPriority="64"/>
+    <w:lsdException w:name="Medium List 1 Accent 5" w:uiPriority="65"/>
+    <w:lsdException w:name="Medium List 2 Accent 5" w:uiPriority="66"/>
+    <w:lsdException w:name="Medium Grid 1 Accent 5" w:uiPriority="67"/>
+    <w:lsdException w:name="Medium Grid 2 Accent 5" w:uiPriority="68"/>
+    <w:lsdException w:name="Medium Grid 3 Accent 5" w:uiPriority="69"/>
+    <w:lsdException w:name="Dark List Accent 5" w:uiPriority="70"/>
+    <w:lsdException w:name="Colorful Shading Accent 5" w:uiPriority="71"/>
+    <w:lsdException w:name="Colorful List Accent 5" w:uiPriority="72"/>
+    <w:lsdException w:name="Colorful Grid Accent 5" w:uiPriority="73"/>
+    <w:lsdException w:name="Light Shading Accent 6" w:uiPriority="60"/>
+    <w:lsdException w:name="Light List Accent 6" w:uiPriority="61"/>
+    <w:lsdException w:name="Light Grid Accent 6" w:uiPriority="62"/>
+    <w:lsdException w:name="Medium Shading 1 Accent 6" w:uiPriority="63"/>
+    <w:lsdException w:name="Medium Shading 2 Accent 6" w:uiPriority="64"/>
+    <w:lsdException w:name="Medium List 1 Accent 6" w:uiPriority="65"/>
+    <w:lsdException w:name="Medium List 2 Accent 6" w:uiPriority="66"/>
+    <w:lsdException w:name="Medium Grid 1 Accent 6" w:uiPriority="67"/>
+    <w:lsdException w:name="Medium Grid 2 Accent 6" w:uiPriority="68"/>
+    <w:lsdException w:name="Medium Grid 3 Accent 6" w:uiPriority="69"/>
+    <w:lsdException w:name="Dark List Accent 6" w:uiPriority="70"/>
+    <w:lsdException w:name="Colorful Shading Accent 6" w:uiPriority="71"/>
+    <w:lsdException w:name="Colorful List Accent 6" w:uiPriority="72"/>
+    <w:lsdException w:name="Colorful Grid Accent 6" w:uiPriority="73"/>
+    <w:lsdException w:name="Subtle Emphasis" w:uiPriority="19" w:qFormat="1"/>
+    <w:lsdException w:name="Intense Emphasis" w:uiPriority="21" w:qFormat="1"/>
+    <w:lsdException w:name="Subtle Reference" w:uiPriority="31" w:qFormat="1"/>
+    <w:lsdException w:name="Intense Reference" w:uiPriority="32" w:qFormat="1"/>
+    <w:lsdException w:name="Book Title" w:uiPriority="33" w:qFormat="1"/>
+    <w:lsdException w:name="Bibliography" w:semiHidden="1" w:uiPriority="37" w:unhideWhenUsed="1"/>
+    <w:lsdException w:name="TOC Heading" w:semiHidden="1" w:uiPriority="39" w:unhideWhenUsed="1" w:qFormat="1"/>
+    <w:lsdException w:name="Plain Table 1" w:uiPriority="41"/>
+    <w:lsdException w:name="Plain Table 2" w:uiPriority="42"/>
+    <w:lsdException w:name="Plain Table 3" w:uiPriority="43"/>
+    <w:lsdException w:name="Plain Table 4" w:uiPriority="44"/>
+    <w:lsdException w:name="Plain Table 5" w:uiPriority="45"/>
+    <w:lsdException w:name="Grid Table Light" w:uiPriority="40"/>
+    <w:lsdException w:name="Grid Table 1 Light" w:uiPriority="46"/>
+    <w:lsdException w:name="Grid Table 2" w:uiPriority="47"/>
+    <w:lsdException w:name="Grid Table 3" w:uiPriority="48"/>
+    <w:lsdException w:name="Grid Table 4" w:uiPriority="49"/>
+    <w:lsdException w:name="Grid Table 5 Dark" w:uiPriority="50"/>
+    <w:lsdException w:name="Grid Table 6 Colorful" w:uiPriority="51"/>
+    <w:lsdException w:name="Grid Table 7 Colorful" w:uiPriority="52"/>
+    <w:lsdException w:name="Grid Table 1 Light Accent 1" w:uiPriority="46"/>
+    <w:lsdException w:name="Grid Table 2 Accent 1" w:uiPriority="47"/>
+    <w:lsdException w:name="Grid Table 3 Accent 1" w:uiPriority="48"/>
+    <w:lsdException w:name="Grid Table 4 Accent 1" w:uiPriority="49"/>
+    <w:lsdException w:name="Grid Table 5 Dark Accent 1" w:uiPriority="50"/>
+    <w:lsdException w:name="Grid Table 6 Colorful Accent 1" w:uiPriority="51"/>
+    <w:lsdException w:name="Grid Table 7 Colorful Accent 1" w:uiPriority="52"/>
+    <w:lsdException w:name="Grid Table 1 Light Accent 2" w:uiPriority="46"/>
+    <w:lsdException w:name="Grid Table 2 Accent 2" w:uiPriority="47"/>
+    <w:lsdException w:name="Grid Table 3 Accent 2" w:uiPriority="48"/>
+    <w:lsdException w:name="Grid Table 4 Accent 2" w:uiPriority="49"/>
+    <w:lsdException w:name="Grid Table 5 Dark Accent 2" w:uiPriority="50"/>
+    <w:lsdException w:name="Grid Table 6 Colorful Accent 2" w:uiPriority="51"/>
+    <w:lsdException w:name="Grid Table 7 Colorful Accent 2" w:uiPriority="52"/>
+    <w:lsdException w:name="Grid Table 1 Light Accent 3" w:uiPriority="46"/>
+    <w:lsdException w:name="Grid Table 2 Accent 3" w:uiPriority="47"/>
+    <w:lsdException w:name="Grid Table 3 Accent 3" w:uiPriority="48"/>
+    <w:lsdException w:name="Grid Table 4 Accent 3" w:uiPriority="49"/>
+    <w:lsdException w:name="Grid Table 5 Dark Accent 3" w:uiPriority="50"/>
+    <w:lsdException w:name="Grid Table 6 Colorful Accent 3" w:uiPriority="51"/>
+    <w:lsdException w:name="Grid Table 7 Colorful Accent 3" w:uiPriority="52"/>
+    <w:lsdException w:name="Grid Table 1 Light Accent 4" w:uiPriority="46"/>
+    <w:lsdException w:name="Grid Table 2 Accent 4" w:uiPriority="47"/>
+    <w:lsdException w:name="Grid Table 3 Accent 4" w:uiPriority="48"/>
+    <w:lsdException w:name="Grid Table 4 Accent 4" w:uiPriority="49"/>
+    <w:lsdException w:name="Grid Table 5 Dark Accent 4" w:uiPriority="50"/>
+    <w:lsdException w:name="Grid Table 6 Colorful Accent 4" w:uiPriority="51"/>
+    <w:lsdException w:name="Grid Table 7 Colorful Accent 4" w:uiPriority="52"/>
+    <w:lsdException w:name="Grid Table 1 Light Accent 5" w:uiPriority="46"/>
+    <w:lsdException w:name="Grid Table 2 Accent 5" w:uiPriority="47"/>
+    <w:lsdException w:name="Grid Table 3 Accent 5" w:uiPriority="48"/>
+    <w:lsdException w:name="Grid Table 4 Accent 5" w:uiPriority="49"/>
+    <w:lsdException w:name="Grid Table 5 Dark Accent 5" w:uiPriority="50"/>
+    <w:lsdException w:name="Grid Table 6 Colorful Accent 5" w:uiPriority="51"/>
+    <w:lsdException w:name="Grid Table 7 Colorful Accent 5" w:uiPriority="52"/>
+    <w:lsdException w:name="Grid Table 1 Light Accent 6" w:uiPriority="46"/>
+    <w:lsdException w:name="Grid Table 2 Accent 6" w:uiPriority="47"/>
+    <w:lsdException w:name="Grid Table 3 Accent 6" w:uiPriority="48"/>
+    <w:lsdException w:name="Grid Table 4 Accent 6" w:uiPriority="49"/>
+    <w:lsdException w:name="Grid Table 5 Dark Accent 6" w:uiPriority="50"/>
+    <w:lsdException w:name="Grid Table 6 Colorful Accent 6" w:uiPriority="51"/>
+    <w:lsdException w:name="Grid Table 7 Colorful Accent 6" w:uiPriority="52"/>
+    <w:lsdException w:name="List Table 1 Light" w:uiPriority="46"/>
+    <w:lsdException w:name="List Table 2" w:uiPriority="47"/>
+    <w:lsdException w:name="List Table 3" w:uiPriority="48"/>
+    <w:lsdException w:name="List Table 4" w:uiPriority="49"/>
+    <w:lsdException w:name="List Table 5 Dark" w:uiPriority="50"/>
+    <w:lsdException w:name="List Table 6 Colorful" w:uiPriority="51"/>
+    <w:lsdException w:name="List Table 7 Colorful" w:uiPriority="52"/>
+    <w:lsdException w:name="List Table 1 Light Accent 1" w:uiPriority="46"/>
+    <w:lsdException w:name="List Table 2 Accent 1" w:uiPriority="47"/>
+    <w:lsdException w:name="List Table 3 Accent 1" w:uiPriority="48"/>
+    <w:lsdException w:name="List Table 4 Accent 1" w:uiPriority="49"/>
+    <w:lsdException w:name="List Table 5 Dark Accent 1" w:uiPriority="50"/>
+    <w:lsdException w:name="List Table 6 Colorful Accent 1" w:uiPriority="51"/>
+    <w:lsdException w:name="List Table 7 Colorful Accent 1" w:uiPriority="52"/>
+    <w:lsdException w:name="List Table 1 Light Accent 2" w:uiPriority="46"/>
+    <w:lsdException w:name="List Table 2 Accent 2" w:uiPriority="47"/>
+    <w:lsdException w:name="List Table 3 Accent 2" w:uiPriority="48"/>
+    <w:lsdException w:name="List Table 4 Accent 2" w:uiPriority="49"/>
+    <w:lsdException w:name="List Table 5 Dark Accent 2" w:uiPriority="50"/>
+    <w:lsdException w:name="List Table 6 Colorful Accent 2" w:uiPriority="51"/>
+    <w:lsdException w:name="List Table 7 Colorful Accent 2" w:uiPriority="52"/>
+    <w:lsdException w:name="List Table 1 Light Accent 3" w:uiPriority="46"/>
+    <w:lsdException w:name="List Table 2 Accent 3" w:uiPriority="47"/>
+    <w:lsdException w:name="List Table 3 Accent 3" w:uiPriority="48"/>
+    <w:lsdException w:name="List Table 4 Accent 3" w:uiPriority="49"/>
+    <w:lsdException w:name="List Table 5 Dark Accent 3" w:uiPriority="50"/>
+    <w:lsdException w:name="List Table 6 Colorful Accent 3" w:uiPriority="51"/>
+    <w:lsdException w:name="List Table 7 Colorful Accent 3" w:uiPriority="52"/>
+    <w:lsdException w:name="List Table 1 Light Accent 4" w:uiPriority="46"/>
+    <w:lsdException w:name="List Table 2 Accent 4" w:uiPriority="47"/>
+    <w:lsdException w:name="List Table 3 Accent 4" w:uiPriority="48"/>
+    <w:lsdException w:name="List Table 4 Accent 4" w:uiPriority="49"/>
+    <w:lsdException w:name="List Table 5 Dark Accent 4" w:uiPriority="50"/>
+    <w:lsdException w:name="List Table 6 Colorful Accent 4" w:uiPriority="51"/>
+    <w:lsdException w:name="List Table 7 Colorful Accent 4" w:uiPriority="52"/>
+    <w:lsdException w:name="List Table 1 Light Accent 5" w:uiPriority="46"/>
+    <w:lsdException w:name="List Table 2 Accent 5" w:uiPriority="47"/>
+    <w:lsdException w:name="List Table 3 Accent 5" w:uiPriority="48"/>
+    <w:lsdException w:name="List Table 4 Accent 5" w:uiPriority="49"/>
+    <w:lsdException w:name="List Table 5 Dark Accent 5" w:uiPriority="50"/>
+    <w:lsdException w:name="List Table 6 Colorful Accent 5" w:uiPriority="51"/>
+    <w:lsdException w:name="List Table 7 Colorful Accent 5" w:uiPriority="52"/>
+    <w:lsdException w:name="List Table 1 Light Accent 6" w:uiPriority="46"/>
+    <w:lsdException w:name="List Table 2 Accent 6" w:uiPriority="47"/>
+    <w:lsdException w:name="List Table 3 Accent 6" w:uiPriority="48"/>
+    <w:lsdException w:name="List Table 4 Accent 6" w:uiPriority="49"/>
+    <w:lsdException w:name="List Table 5 Dark Accent 6" w:uiPriority="50"/>
+    <w:lsdException w:name="List Table 6 Colorful Accent 6" w:uiPriority="51"/>
+    <w:lsdException w:name="List Table 7 Colorful Accent 6" w:uiPriority="52"/>
   </w:latentStyles>
   <w:style w:type="paragraph" w:default="1" w:styleId="Normal">
     <w:name w:val="Normal"/>
@@ -9351,7 +9755,6 @@
     <w:uiPriority w:val="99"/>
     <w:semiHidden/>
     <w:unhideWhenUsed/>
-    <w:qFormat/>
     <w:tblPr>
       <w:tblInd w:w="0" w:type="dxa"/>
       <w:tblCellMar>
@@ -9779,7 +10182,7 @@
 </file>
 
 <file path=customXml/itemProps1.xml><?xml version="1.0" encoding="utf-8"?>
-<ds:datastoreItem xmlns:ds="http://schemas.openxmlformats.org/officeDocument/2006/customXml" ds:itemID="{9CE96ED4-4EB7-445B-B1C1-8376387328DC}">
+<ds:datastoreItem xmlns:ds="http://schemas.openxmlformats.org/officeDocument/2006/customXml" ds:itemID="{1B06B728-0094-4263-A79F-2F25CD792CA7}">
   <ds:schemaRefs>
     <ds:schemaRef ds:uri="http://schemas.openxmlformats.org/officeDocument/2006/bibliography"/>
   </ds:schemaRefs>

</xml_diff>